<commit_message>
Update Internal RTC in ESP32 vs External RTC Modules.docx
</commit_message>
<xml_diff>
--- a/Automatic_Chicken_Coop_Door/_4_Research on ESP32 RTC/Internal RTC in ESP32 vs External RTC Modules.docx
+++ b/Automatic_Chicken_Coop_Door/_4_Research on ESP32 RTC/Internal RTC in ESP32 vs External RTC Modules.docx
@@ -3073,29 +3073,40 @@
         <w:textAlignment w:val="baseline"/>
         <w:rPr>
           <w:rFonts w:ascii="var(--wd-entities-title-font)" w:hAnsi="var(--wd-entities-title-font)"/>
-          <w:sz w:val="51"/>
+          <w:sz w:val="37"/>
           <w:szCs w:val="51"/>
         </w:rPr>
       </w:pPr>
       <w:r>
         <w:rPr>
           <w:rFonts w:ascii="var(--wd-entities-title-font)" w:hAnsi="var(--wd-entities-title-font)"/>
-          <w:sz w:val="51"/>
+          <w:sz w:val="37"/>
           <w:szCs w:val="51"/>
         </w:rPr>
         <w:t>RTC I2C DS1307 AT24C32 Real Time Clock Module</w:t>
       </w:r>
+      <w:bookmarkStart w:id="0" w:name="_GoBack"/>
+      <w:bookmarkEnd w:id="0"/>
+    </w:p>
+    <w:p>
+      <w:hyperlink r:id="rId8" w:history="1">
+        <w:r>
+          <w:rPr>
+            <w:rStyle w:val="Hyperlink"/>
+          </w:rPr>
+          <w:t>https://epro.pk/product/rtc-i2c-ds1307-at24c32-real-time-clock-module/</w:t>
+        </w:r>
+      </w:hyperlink>
     </w:p>
     <w:p>
       <w:pPr>
         <w:ind w:left="360" w:hanging="360"/>
-        <w:jc w:val="both"/>
+        <w:jc w:val="center"/>
         <w:rPr>
           <w:rFonts w:ascii="Times New Roman" w:hAnsi="Times New Roman" w:cs="Times New Roman"/>
           <w:b/>
         </w:rPr>
       </w:pPr>
-      <w:bookmarkStart w:id="0" w:name="_GoBack"/>
       <w:r>
         <w:rPr>
           <w:rFonts w:ascii="Times New Roman" w:hAnsi="Times New Roman" w:cs="Times New Roman"/>
@@ -3117,7 +3128,7 @@
                     <pic:cNvPicPr/>
                   </pic:nvPicPr>
                   <pic:blipFill>
-                    <a:blip r:embed="rId8"/>
+                    <a:blip r:embed="rId9"/>
                     <a:stretch>
                       <a:fillRect/>
                     </a:stretch>
@@ -3137,8 +3148,82 @@
           </wp:inline>
         </w:drawing>
       </w:r>
-      <w:bookmarkEnd w:id="0"/>
-    </w:p>
+    </w:p>
+    <w:p/>
+    <w:p>
+      <w:pPr>
+        <w:rPr>
+          <w:b/>
+        </w:rPr>
+      </w:pPr>
+      <w:r>
+        <w:rPr>
+          <w:b/>
+        </w:rPr>
+        <w:t>Features:</w:t>
+      </w:r>
+    </w:p>
+    <w:p>
+      <w:pPr>
+        <w:pStyle w:val="ListParagraph"/>
+        <w:numPr>
+          <w:ilvl w:val="0"/>
+          <w:numId w:val="12"/>
+        </w:numPr>
+      </w:pPr>
+      <w:r>
+        <w:t>Basic RTC with battery backup.</w:t>
+      </w:r>
+    </w:p>
+    <w:p>
+      <w:pPr>
+        <w:pStyle w:val="ListParagraph"/>
+        <w:numPr>
+          <w:ilvl w:val="0"/>
+          <w:numId w:val="12"/>
+        </w:numPr>
+      </w:pPr>
+      <w:r>
+        <w:t>I2C communication.</w:t>
+      </w:r>
+    </w:p>
+    <w:p>
+      <w:pPr>
+        <w:pStyle w:val="ListParagraph"/>
+        <w:numPr>
+          <w:ilvl w:val="0"/>
+          <w:numId w:val="12"/>
+        </w:numPr>
+      </w:pPr>
+      <w:r>
+        <w:t>Stores additional 56 bytes of user data in SRAM.</w:t>
+      </w:r>
+    </w:p>
+    <w:p>
+      <w:pPr>
+        <w:pStyle w:val="ListParagraph"/>
+        <w:numPr>
+          <w:ilvl w:val="0"/>
+          <w:numId w:val="12"/>
+        </w:numPr>
+      </w:pPr>
+      <w:r>
+        <w:t>Limitations: Lower accuracy compared to DS3231 and dependent on an external crystal.</w:t>
+      </w:r>
+    </w:p>
+    <w:p>
+      <w:pPr>
+        <w:pStyle w:val="ListParagraph"/>
+        <w:numPr>
+          <w:ilvl w:val="0"/>
+          <w:numId w:val="12"/>
+        </w:numPr>
+      </w:pPr>
+      <w:r>
+        <w:t>Use Cases: Simple timekeeping applications with minimal accuracy requirements.</w:t>
+      </w:r>
+    </w:p>
+    <w:p/>
     <w:sectPr>
       <w:pgSz w:w="12240" w:h="15840"/>
       <w:pgMar w:top="1440" w:right="1440" w:bottom="1440" w:left="1440" w:header="720" w:footer="720" w:gutter="0"/>
@@ -3567,6 +3652,119 @@
     </w:lvl>
   </w:abstractNum>
   <w:abstractNum w:abstractNumId="3" w15:restartNumberingAfterBreak="0">
+    <w:nsid w:val="272E561D"/>
+    <w:multiLevelType w:val="hybridMultilevel"/>
+    <w:tmpl w:val="D10C360C"/>
+    <w:lvl w:ilvl="0" w:tplc="04090001">
+      <w:start w:val="1"/>
+      <w:numFmt w:val="bullet"/>
+      <w:lvlText w:val=""/>
+      <w:lvlJc w:val="left"/>
+      <w:pPr>
+        <w:ind w:left="720" w:hanging="360"/>
+      </w:pPr>
+      <w:rPr>
+        <w:rFonts w:ascii="Symbol" w:hAnsi="Symbol" w:hint="default"/>
+      </w:rPr>
+    </w:lvl>
+    <w:lvl w:ilvl="1" w:tplc="04090003" w:tentative="1">
+      <w:start w:val="1"/>
+      <w:numFmt w:val="bullet"/>
+      <w:lvlText w:val="o"/>
+      <w:lvlJc w:val="left"/>
+      <w:pPr>
+        <w:ind w:left="1440" w:hanging="360"/>
+      </w:pPr>
+      <w:rPr>
+        <w:rFonts w:ascii="Courier New" w:hAnsi="Courier New" w:cs="Courier New" w:hint="default"/>
+      </w:rPr>
+    </w:lvl>
+    <w:lvl w:ilvl="2" w:tplc="04090005" w:tentative="1">
+      <w:start w:val="1"/>
+      <w:numFmt w:val="bullet"/>
+      <w:lvlText w:val=""/>
+      <w:lvlJc w:val="left"/>
+      <w:pPr>
+        <w:ind w:left="2160" w:hanging="360"/>
+      </w:pPr>
+      <w:rPr>
+        <w:rFonts w:ascii="Wingdings" w:hAnsi="Wingdings" w:hint="default"/>
+      </w:rPr>
+    </w:lvl>
+    <w:lvl w:ilvl="3" w:tplc="04090001" w:tentative="1">
+      <w:start w:val="1"/>
+      <w:numFmt w:val="bullet"/>
+      <w:lvlText w:val=""/>
+      <w:lvlJc w:val="left"/>
+      <w:pPr>
+        <w:ind w:left="2880" w:hanging="360"/>
+      </w:pPr>
+      <w:rPr>
+        <w:rFonts w:ascii="Symbol" w:hAnsi="Symbol" w:hint="default"/>
+      </w:rPr>
+    </w:lvl>
+    <w:lvl w:ilvl="4" w:tplc="04090003" w:tentative="1">
+      <w:start w:val="1"/>
+      <w:numFmt w:val="bullet"/>
+      <w:lvlText w:val="o"/>
+      <w:lvlJc w:val="left"/>
+      <w:pPr>
+        <w:ind w:left="3600" w:hanging="360"/>
+      </w:pPr>
+      <w:rPr>
+        <w:rFonts w:ascii="Courier New" w:hAnsi="Courier New" w:cs="Courier New" w:hint="default"/>
+      </w:rPr>
+    </w:lvl>
+    <w:lvl w:ilvl="5" w:tplc="04090005" w:tentative="1">
+      <w:start w:val="1"/>
+      <w:numFmt w:val="bullet"/>
+      <w:lvlText w:val=""/>
+      <w:lvlJc w:val="left"/>
+      <w:pPr>
+        <w:ind w:left="4320" w:hanging="360"/>
+      </w:pPr>
+      <w:rPr>
+        <w:rFonts w:ascii="Wingdings" w:hAnsi="Wingdings" w:hint="default"/>
+      </w:rPr>
+    </w:lvl>
+    <w:lvl w:ilvl="6" w:tplc="04090001" w:tentative="1">
+      <w:start w:val="1"/>
+      <w:numFmt w:val="bullet"/>
+      <w:lvlText w:val=""/>
+      <w:lvlJc w:val="left"/>
+      <w:pPr>
+        <w:ind w:left="5040" w:hanging="360"/>
+      </w:pPr>
+      <w:rPr>
+        <w:rFonts w:ascii="Symbol" w:hAnsi="Symbol" w:hint="default"/>
+      </w:rPr>
+    </w:lvl>
+    <w:lvl w:ilvl="7" w:tplc="04090003" w:tentative="1">
+      <w:start w:val="1"/>
+      <w:numFmt w:val="bullet"/>
+      <w:lvlText w:val="o"/>
+      <w:lvlJc w:val="left"/>
+      <w:pPr>
+        <w:ind w:left="5760" w:hanging="360"/>
+      </w:pPr>
+      <w:rPr>
+        <w:rFonts w:ascii="Courier New" w:hAnsi="Courier New" w:cs="Courier New" w:hint="default"/>
+      </w:rPr>
+    </w:lvl>
+    <w:lvl w:ilvl="8" w:tplc="04090005" w:tentative="1">
+      <w:start w:val="1"/>
+      <w:numFmt w:val="bullet"/>
+      <w:lvlText w:val=""/>
+      <w:lvlJc w:val="left"/>
+      <w:pPr>
+        <w:ind w:left="6480" w:hanging="360"/>
+      </w:pPr>
+      <w:rPr>
+        <w:rFonts w:ascii="Wingdings" w:hAnsi="Wingdings" w:hint="default"/>
+      </w:rPr>
+    </w:lvl>
+  </w:abstractNum>
+  <w:abstractNum w:abstractNumId="4" w15:restartNumberingAfterBreak="0">
     <w:nsid w:val="314155B4"/>
     <w:multiLevelType w:val="multilevel"/>
     <w:tmpl w:val="5D82D028"/>
@@ -3683,7 +3881,7 @@
       </w:pPr>
     </w:lvl>
   </w:abstractNum>
-  <w:abstractNum w:abstractNumId="4" w15:restartNumberingAfterBreak="0">
+  <w:abstractNum w:abstractNumId="5" w15:restartNumberingAfterBreak="0">
     <w:nsid w:val="3FE620F2"/>
     <w:multiLevelType w:val="multilevel"/>
     <w:tmpl w:val="14789746"/>
@@ -3800,7 +3998,7 @@
       </w:pPr>
     </w:lvl>
   </w:abstractNum>
-  <w:abstractNum w:abstractNumId="5" w15:restartNumberingAfterBreak="0">
+  <w:abstractNum w:abstractNumId="6" w15:restartNumberingAfterBreak="0">
     <w:nsid w:val="5B13390C"/>
     <w:multiLevelType w:val="multilevel"/>
     <w:tmpl w:val="6212B0CC"/>
@@ -3949,7 +4147,7 @@
       </w:rPr>
     </w:lvl>
   </w:abstractNum>
-  <w:abstractNum w:abstractNumId="6" w15:restartNumberingAfterBreak="0">
+  <w:abstractNum w:abstractNumId="7" w15:restartNumberingAfterBreak="0">
     <w:nsid w:val="5DDF04C3"/>
     <w:multiLevelType w:val="multilevel"/>
     <w:tmpl w:val="D220AAAE"/>
@@ -4098,7 +4296,7 @@
       </w:rPr>
     </w:lvl>
   </w:abstractNum>
-  <w:abstractNum w:abstractNumId="7" w15:restartNumberingAfterBreak="0">
+  <w:abstractNum w:abstractNumId="8" w15:restartNumberingAfterBreak="0">
     <w:nsid w:val="773A4056"/>
     <w:multiLevelType w:val="multilevel"/>
     <w:tmpl w:val="C5F4A900"/>
@@ -4215,7 +4413,156 @@
       </w:pPr>
     </w:lvl>
   </w:abstractNum>
-  <w:abstractNum w:abstractNumId="8" w15:restartNumberingAfterBreak="0">
+  <w:abstractNum w:abstractNumId="9" w15:restartNumberingAfterBreak="0">
+    <w:nsid w:val="77C74EC6"/>
+    <w:multiLevelType w:val="multilevel"/>
+    <w:tmpl w:val="6BEE0DF4"/>
+    <w:lvl w:ilvl="0">
+      <w:start w:val="1"/>
+      <w:numFmt w:val="bullet"/>
+      <w:lvlText w:val=""/>
+      <w:lvlJc w:val="left"/>
+      <w:pPr>
+        <w:tabs>
+          <w:tab w:val="num" w:pos="720"/>
+        </w:tabs>
+        <w:ind w:left="720" w:hanging="360"/>
+      </w:pPr>
+      <w:rPr>
+        <w:rFonts w:ascii="Symbol" w:hAnsi="Symbol" w:hint="default"/>
+        <w:sz w:val="20"/>
+      </w:rPr>
+    </w:lvl>
+    <w:lvl w:ilvl="1">
+      <w:start w:val="1"/>
+      <w:numFmt w:val="bullet"/>
+      <w:lvlText w:val=""/>
+      <w:lvlJc w:val="left"/>
+      <w:pPr>
+        <w:tabs>
+          <w:tab w:val="num" w:pos="1440"/>
+        </w:tabs>
+        <w:ind w:left="1440" w:hanging="360"/>
+      </w:pPr>
+      <w:rPr>
+        <w:rFonts w:ascii="Symbol" w:hAnsi="Symbol" w:hint="default"/>
+        <w:sz w:val="20"/>
+      </w:rPr>
+    </w:lvl>
+    <w:lvl w:ilvl="2" w:tentative="1">
+      <w:start w:val="1"/>
+      <w:numFmt w:val="bullet"/>
+      <w:lvlText w:val=""/>
+      <w:lvlJc w:val="left"/>
+      <w:pPr>
+        <w:tabs>
+          <w:tab w:val="num" w:pos="2160"/>
+        </w:tabs>
+        <w:ind w:left="2160" w:hanging="360"/>
+      </w:pPr>
+      <w:rPr>
+        <w:rFonts w:ascii="Symbol" w:hAnsi="Symbol" w:hint="default"/>
+        <w:sz w:val="20"/>
+      </w:rPr>
+    </w:lvl>
+    <w:lvl w:ilvl="3" w:tentative="1">
+      <w:start w:val="1"/>
+      <w:numFmt w:val="bullet"/>
+      <w:lvlText w:val=""/>
+      <w:lvlJc w:val="left"/>
+      <w:pPr>
+        <w:tabs>
+          <w:tab w:val="num" w:pos="2880"/>
+        </w:tabs>
+        <w:ind w:left="2880" w:hanging="360"/>
+      </w:pPr>
+      <w:rPr>
+        <w:rFonts w:ascii="Symbol" w:hAnsi="Symbol" w:hint="default"/>
+        <w:sz w:val="20"/>
+      </w:rPr>
+    </w:lvl>
+    <w:lvl w:ilvl="4" w:tentative="1">
+      <w:start w:val="1"/>
+      <w:numFmt w:val="bullet"/>
+      <w:lvlText w:val=""/>
+      <w:lvlJc w:val="left"/>
+      <w:pPr>
+        <w:tabs>
+          <w:tab w:val="num" w:pos="3600"/>
+        </w:tabs>
+        <w:ind w:left="3600" w:hanging="360"/>
+      </w:pPr>
+      <w:rPr>
+        <w:rFonts w:ascii="Symbol" w:hAnsi="Symbol" w:hint="default"/>
+        <w:sz w:val="20"/>
+      </w:rPr>
+    </w:lvl>
+    <w:lvl w:ilvl="5" w:tentative="1">
+      <w:start w:val="1"/>
+      <w:numFmt w:val="bullet"/>
+      <w:lvlText w:val=""/>
+      <w:lvlJc w:val="left"/>
+      <w:pPr>
+        <w:tabs>
+          <w:tab w:val="num" w:pos="4320"/>
+        </w:tabs>
+        <w:ind w:left="4320" w:hanging="360"/>
+      </w:pPr>
+      <w:rPr>
+        <w:rFonts w:ascii="Symbol" w:hAnsi="Symbol" w:hint="default"/>
+        <w:sz w:val="20"/>
+      </w:rPr>
+    </w:lvl>
+    <w:lvl w:ilvl="6" w:tentative="1">
+      <w:start w:val="1"/>
+      <w:numFmt w:val="bullet"/>
+      <w:lvlText w:val=""/>
+      <w:lvlJc w:val="left"/>
+      <w:pPr>
+        <w:tabs>
+          <w:tab w:val="num" w:pos="5040"/>
+        </w:tabs>
+        <w:ind w:left="5040" w:hanging="360"/>
+      </w:pPr>
+      <w:rPr>
+        <w:rFonts w:ascii="Symbol" w:hAnsi="Symbol" w:hint="default"/>
+        <w:sz w:val="20"/>
+      </w:rPr>
+    </w:lvl>
+    <w:lvl w:ilvl="7" w:tentative="1">
+      <w:start w:val="1"/>
+      <w:numFmt w:val="bullet"/>
+      <w:lvlText w:val=""/>
+      <w:lvlJc w:val="left"/>
+      <w:pPr>
+        <w:tabs>
+          <w:tab w:val="num" w:pos="5760"/>
+        </w:tabs>
+        <w:ind w:left="5760" w:hanging="360"/>
+      </w:pPr>
+      <w:rPr>
+        <w:rFonts w:ascii="Symbol" w:hAnsi="Symbol" w:hint="default"/>
+        <w:sz w:val="20"/>
+      </w:rPr>
+    </w:lvl>
+    <w:lvl w:ilvl="8" w:tentative="1">
+      <w:start w:val="1"/>
+      <w:numFmt w:val="bullet"/>
+      <w:lvlText w:val=""/>
+      <w:lvlJc w:val="left"/>
+      <w:pPr>
+        <w:tabs>
+          <w:tab w:val="num" w:pos="6480"/>
+        </w:tabs>
+        <w:ind w:left="6480" w:hanging="360"/>
+      </w:pPr>
+      <w:rPr>
+        <w:rFonts w:ascii="Symbol" w:hAnsi="Symbol" w:hint="default"/>
+        <w:sz w:val="20"/>
+      </w:rPr>
+    </w:lvl>
+  </w:abstractNum>
+  <w:abstractNum w:abstractNumId="10" w15:restartNumberingAfterBreak="0">
     <w:nsid w:val="7C120C21"/>
     <w:multiLevelType w:val="multilevel"/>
     <w:tmpl w:val="F56CDAA0"/>
@@ -4332,7 +4679,7 @@
       </w:pPr>
     </w:lvl>
   </w:abstractNum>
-  <w:abstractNum w:abstractNumId="9" w15:restartNumberingAfterBreak="0">
+  <w:abstractNum w:abstractNumId="11" w15:restartNumberingAfterBreak="0">
     <w:nsid w:val="7C5B714A"/>
     <w:multiLevelType w:val="multilevel"/>
     <w:tmpl w:val="CC20739E"/>
@@ -4482,34 +4829,40 @@
     </w:lvl>
   </w:abstractNum>
   <w:num w:numId="1">
-    <w:abstractNumId w:val="6"/>
+    <w:abstractNumId w:val="7"/>
   </w:num>
   <w:num w:numId="2">
     <w:abstractNumId w:val="2"/>
   </w:num>
   <w:num w:numId="3">
-    <w:abstractNumId w:val="3"/>
+    <w:abstractNumId w:val="4"/>
   </w:num>
   <w:num w:numId="4">
     <w:abstractNumId w:val="0"/>
   </w:num>
   <w:num w:numId="5">
-    <w:abstractNumId w:val="9"/>
+    <w:abstractNumId w:val="11"/>
   </w:num>
   <w:num w:numId="6">
-    <w:abstractNumId w:val="7"/>
+    <w:abstractNumId w:val="8"/>
   </w:num>
   <w:num w:numId="7">
-    <w:abstractNumId w:val="8"/>
+    <w:abstractNumId w:val="10"/>
   </w:num>
   <w:num w:numId="8">
-    <w:abstractNumId w:val="5"/>
+    <w:abstractNumId w:val="6"/>
   </w:num>
   <w:num w:numId="9">
-    <w:abstractNumId w:val="4"/>
+    <w:abstractNumId w:val="5"/>
   </w:num>
   <w:num w:numId="10">
     <w:abstractNumId w:val="1"/>
+  </w:num>
+  <w:num w:numId="11">
+    <w:abstractNumId w:val="9"/>
+  </w:num>
+  <w:num w:numId="12">
+    <w:abstractNumId w:val="3"/>
   </w:num>
 </w:numbering>
 </file>
@@ -5090,6 +5443,17 @@
       <w:u w:val="single"/>
     </w:rPr>
   </w:style>
+  <w:style w:type="paragraph" w:styleId="ListParagraph">
+    <w:name w:val="List Paragraph"/>
+    <w:basedOn w:val="Normal"/>
+    <w:uiPriority w:val="34"/>
+    <w:qFormat/>
+    <w:rsid w:val="00AA3065"/>
+    <w:pPr>
+      <w:ind w:left="720"/>
+      <w:contextualSpacing/>
+    </w:pPr>
+  </w:style>
 </w:styles>
 </file>
 

</xml_diff>